<commit_message>
remove comment from docx
</commit_message>
<xml_diff>
--- a/SampleMetadata/CosMxDAGetSampleMetadataSetup.docx
+++ b/SampleMetadata/CosMxDAGetSampleMetadataSetup.docx
@@ -1324,16 +1324,8 @@
       </w:r>
     </w:p>
     <w:p>
-      <w:commentRangeStart w:id="0"/>
-      <w:r>
-        <w:t>Outputs</w:t>
-      </w:r>
-      <w:commentRangeEnd w:id="0"/>
-      <w:r>
-        <w:commentReference w:id="0"/>
-      </w:r>
-      <w:r>
-        <w:t>:</w:t>
+      <w:r>
+        <w:t>Outputs:</w:t>
       </w:r>
       <w:r>
         <w:t xml:space="preserve"> </w:t>
@@ -1424,7 +1416,7 @@
       </w:pPr>
     </w:p>
     <w:p>
-      <w:bookmarkStart w:id="1" w:name="_Hlk162362648"/>
+      <w:bookmarkStart w:id="0" w:name="_Hlk162362648"/>
       <w:r>
         <w:t xml:space="preserve">When editing the file to upload using the </w:t>
       </w:r>
@@ -1454,8 +1446,8 @@
           <w:rStyle w:val="ui-provider"/>
         </w:rPr>
       </w:pPr>
-      <w:bookmarkStart w:id="2" w:name="_Hlk163826137"/>
-      <w:bookmarkEnd w:id="1"/>
+      <w:bookmarkStart w:id="1" w:name="_Hlk163826137"/>
+      <w:bookmarkEnd w:id="0"/>
       <w:r>
         <w:rPr>
           <w:rStyle w:val="ui-provider"/>
@@ -1546,7 +1538,7 @@
         </w:rPr>
         <w:t>data</w:t>
       </w:r>
-      <w:bookmarkEnd w:id="2"/>
+      <w:bookmarkEnd w:id="1"/>
       <w:proofErr w:type="gramEnd"/>
     </w:p>
     <w:p>
@@ -1733,7 +1725,7 @@
                     <pic:cNvPicPr/>
                   </pic:nvPicPr>
                   <pic:blipFill>
-                    <a:blip r:embed="rId9"/>
+                    <a:blip r:embed="rId5"/>
                     <a:stretch>
                       <a:fillRect/>
                     </a:stretch>
@@ -5020,27 +5012,9 @@
     <w:p/>
     <w:p>
       <w:r>
-        <w:t xml:space="preserve">For more info on cell morphology metrics like Circularity, </w:t>
-      </w:r>
-      <w:r>
-        <w:t>Eccentricity</w:t>
-      </w:r>
-      <w:r>
-        <w:t xml:space="preserve">, </w:t>
-      </w:r>
-      <w:r>
-        <w:t>Perimeter</w:t>
-      </w:r>
-      <w:r>
-        <w:t xml:space="preserve">, </w:t>
-      </w:r>
-      <w:r>
-        <w:t>Solidity</w:t>
-      </w:r>
-      <w:r>
-        <w:t xml:space="preserve"> please see the </w:t>
-      </w:r>
-      <w:hyperlink r:id="rId10" w:history="1">
+        <w:t xml:space="preserve">For more info on cell morphology metrics like Circularity, Eccentricity, Perimeter, Solidity please see the </w:t>
+      </w:r>
+      <w:hyperlink r:id="rId6" w:history="1">
         <w:r>
           <w:rPr>
             <w:rStyle w:val="Hyperlink"/>
@@ -8921,39 +8895,6 @@
     </w:sectPr>
   </w:body>
 </w:document>
-</file>
-
-<file path=word/comments.xml><?xml version="1.0" encoding="utf-8"?>
-<w:comments xmlns:wpc="http://schemas.microsoft.com/office/word/2010/wordprocessingCanvas" xmlns:cx="http://schemas.microsoft.com/office/drawing/2014/chartex" xmlns:cx1="http://schemas.microsoft.com/office/drawing/2015/9/8/chartex" xmlns:cx2="http://schemas.microsoft.com/office/drawing/2015/10/21/chartex" xmlns:cx3="http://schemas.microsoft.com/office/drawing/2016/5/9/chartex" xmlns:cx4="http://schemas.microsoft.com/office/drawing/2016/5/10/chartex" xmlns:cx5="http://schemas.microsoft.com/office/drawing/2016/5/11/chartex" xmlns:cx6="http://schemas.microsoft.com/office/drawing/2016/5/12/chartex" xmlns:cx7="http://schemas.microsoft.com/office/drawing/2016/5/13/chartex" xmlns:cx8="http://schemas.microsoft.com/office/drawing/2016/5/14/chartex" xmlns:mc="http://schemas.openxmlformats.org/markup-compatibility/2006" xmlns:aink="http://schemas.microsoft.com/office/drawing/2016/ink" xmlns:am3d="http://schemas.microsoft.com/office/drawing/2017/model3d" xmlns:o="urn:schemas-microsoft-com:office:office" xmlns:oel="http://schemas.microsoft.com/office/2019/extlst" xmlns:r="http://schemas.openxmlformats.org/officeDocument/2006/relationships" xmlns:m="http://schemas.openxmlformats.org/officeDocument/2006/math" xmlns:v="urn:schemas-microsoft-com:vml" xmlns:wp14="http://schemas.microsoft.com/office/word/2010/wordprocessingDrawing" xmlns:wp="http://schemas.openxmlformats.org/drawingml/2006/wordprocessingDrawing" xmlns:w10="urn:schemas-microsoft-com:office:word" xmlns:w="http://schemas.openxmlformats.org/wordprocessingml/2006/main" xmlns:w14="http://schemas.microsoft.com/office/word/2010/wordml" xmlns:w15="http://schemas.microsoft.com/office/word/2012/wordml" xmlns:w16cex="http://schemas.microsoft.com/office/word/2018/wordml/cex" xmlns:w16cid="http://schemas.microsoft.com/office/word/2016/wordml/cid" xmlns:w16="http://schemas.microsoft.com/office/word/2018/wordml" xmlns:w16du="http://schemas.microsoft.com/office/word/2023/wordml/word16du" xmlns:w16sdtdh="http://schemas.microsoft.com/office/word/2020/wordml/sdtdatahash" xmlns:w16se="http://schemas.microsoft.com/office/word/2015/wordml/symex" xmlns:wpg="http://schemas.microsoft.com/office/word/2010/wordprocessingGroup" xmlns:wpi="http://schemas.microsoft.com/office/word/2010/wordprocessingInk" xmlns:wne="http://schemas.microsoft.com/office/word/2006/wordml" xmlns:wps="http://schemas.microsoft.com/office/word/2010/wordprocessingShape" mc:Ignorable="w14 w15 w16se w16cid w16 w16cex w16sdtdh w16du wp14">
-  <w:comment w:id="0" w:author="Felicia New" w:date="2023-09-06T14:40:00Z" w:initials="FN">
-    <w:p>
-      <w:r>
-        <w:t xml:space="preserve">This may be out of scope for this document, but could we add a description of what the 'raw files' are? </w:t>
-      </w:r>
-      <w:r>
-        <w:annotationRef/>
-      </w:r>
-    </w:p>
-  </w:comment>
-</w:comments>
-</file>
-
-<file path=word/commentsExtended.xml><?xml version="1.0" encoding="utf-8"?>
-<w15:commentsEx xmlns:wpc="http://schemas.microsoft.com/office/word/2010/wordprocessingCanvas" xmlns:cx="http://schemas.microsoft.com/office/drawing/2014/chartex" xmlns:cx1="http://schemas.microsoft.com/office/drawing/2015/9/8/chartex" xmlns:cx2="http://schemas.microsoft.com/office/drawing/2015/10/21/chartex" xmlns:cx3="http://schemas.microsoft.com/office/drawing/2016/5/9/chartex" xmlns:cx4="http://schemas.microsoft.com/office/drawing/2016/5/10/chartex" xmlns:cx5="http://schemas.microsoft.com/office/drawing/2016/5/11/chartex" xmlns:cx6="http://schemas.microsoft.com/office/drawing/2016/5/12/chartex" xmlns:cx7="http://schemas.microsoft.com/office/drawing/2016/5/13/chartex" xmlns:cx8="http://schemas.microsoft.com/office/drawing/2016/5/14/chartex" xmlns:mc="http://schemas.openxmlformats.org/markup-compatibility/2006" xmlns:aink="http://schemas.microsoft.com/office/drawing/2016/ink" xmlns:am3d="http://schemas.microsoft.com/office/drawing/2017/model3d" xmlns:o="urn:schemas-microsoft-com:office:office" xmlns:oel="http://schemas.microsoft.com/office/2019/extlst" xmlns:r="http://schemas.openxmlformats.org/officeDocument/2006/relationships" xmlns:m="http://schemas.openxmlformats.org/officeDocument/2006/math" xmlns:v="urn:schemas-microsoft-com:vml" xmlns:wp14="http://schemas.microsoft.com/office/word/2010/wordprocessingDrawing" xmlns:wp="http://schemas.openxmlformats.org/drawingml/2006/wordprocessingDrawing" xmlns:w10="urn:schemas-microsoft-com:office:word" xmlns:w="http://schemas.openxmlformats.org/wordprocessingml/2006/main" xmlns:w14="http://schemas.microsoft.com/office/word/2010/wordml" xmlns:w15="http://schemas.microsoft.com/office/word/2012/wordml" xmlns:w16cex="http://schemas.microsoft.com/office/word/2018/wordml/cex" xmlns:w16cid="http://schemas.microsoft.com/office/word/2016/wordml/cid" xmlns:w16="http://schemas.microsoft.com/office/word/2018/wordml" xmlns:w16du="http://schemas.microsoft.com/office/word/2023/wordml/word16du" xmlns:w16sdtdh="http://schemas.microsoft.com/office/word/2020/wordml/sdtdatahash" xmlns:w16se="http://schemas.microsoft.com/office/word/2015/wordml/symex" xmlns:wpg="http://schemas.microsoft.com/office/word/2010/wordprocessingGroup" xmlns:wpi="http://schemas.microsoft.com/office/word/2010/wordprocessingInk" xmlns:wne="http://schemas.microsoft.com/office/word/2006/wordml" xmlns:wps="http://schemas.microsoft.com/office/word/2010/wordprocessingShape" mc:Ignorable="w14 w15 w16se w16cid w16 w16cex w16sdtdh w16du wp14">
-  <w15:commentEx w15:paraId="682602CE" w15:done="1"/>
-</w15:commentsEx>
-</file>
-
-<file path=word/commentsExtensible.xml><?xml version="1.0" encoding="utf-8"?>
-<w16cex:commentsExtensible xmlns:wpc="http://schemas.microsoft.com/office/word/2010/wordprocessingCanvas" xmlns:cx="http://schemas.microsoft.com/office/drawing/2014/chartex" xmlns:cx1="http://schemas.microsoft.com/office/drawing/2015/9/8/chartex" xmlns:cx2="http://schemas.microsoft.com/office/drawing/2015/10/21/chartex" xmlns:cx3="http://schemas.microsoft.com/office/drawing/2016/5/9/chartex" xmlns:cx4="http://schemas.microsoft.com/office/drawing/2016/5/10/chartex" xmlns:cx5="http://schemas.microsoft.com/office/drawing/2016/5/11/chartex" xmlns:cx6="http://schemas.microsoft.com/office/drawing/2016/5/12/chartex" xmlns:cx7="http://schemas.microsoft.com/office/drawing/2016/5/13/chartex" xmlns:cx8="http://schemas.microsoft.com/office/drawing/2016/5/14/chartex" xmlns:cr="http://schemas.microsoft.com/office/comments/2020/reactions" xmlns:mc="http://schemas.openxmlformats.org/markup-compatibility/2006" xmlns:aink="http://schemas.microsoft.com/office/drawing/2016/ink" xmlns:am3d="http://schemas.microsoft.com/office/drawing/2017/model3d" xmlns:o="urn:schemas-microsoft-com:office:office" xmlns:oel="http://schemas.microsoft.com/office/2019/extlst" xmlns:r="http://schemas.openxmlformats.org/officeDocument/2006/relationships" xmlns:m="http://schemas.openxmlformats.org/officeDocument/2006/math" xmlns:v="urn:schemas-microsoft-com:vml" xmlns:wp14="http://schemas.microsoft.com/office/word/2010/wordprocessingDrawing" xmlns:wp="http://schemas.openxmlformats.org/drawingml/2006/wordprocessingDrawing" xmlns:w10="urn:schemas-microsoft-com:office:word" xmlns:w="http://schemas.openxmlformats.org/wordprocessingml/2006/main" xmlns:w14="http://schemas.microsoft.com/office/word/2010/wordml" xmlns:w15="http://schemas.microsoft.com/office/word/2012/wordml" xmlns:w16cex="http://schemas.microsoft.com/office/word/2018/wordml/cex" xmlns:w16cid="http://schemas.microsoft.com/office/word/2016/wordml/cid" xmlns:w16="http://schemas.microsoft.com/office/word/2018/wordml" xmlns:w16du="http://schemas.microsoft.com/office/word/2023/wordml/word16du" xmlns:w16sdtdh="http://schemas.microsoft.com/office/word/2020/wordml/sdtdatahash" xmlns:w16se="http://schemas.microsoft.com/office/word/2015/wordml/symex" xmlns:wpg="http://schemas.microsoft.com/office/word/2010/wordprocessingGroup" xmlns:wpi="http://schemas.microsoft.com/office/word/2010/wordprocessingInk" xmlns:wne="http://schemas.microsoft.com/office/word/2006/wordml" xmlns:wps="http://schemas.microsoft.com/office/word/2010/wordprocessingShape" mc:Ignorable="w14 w15 w16se w16cid w16 w16cex w16sdtdh cr w16du wp14">
-  <w16cex:commentExtensible w16cex:durableId="4A6925D9" w16cex:dateUtc="2023-09-06T18:40:00Z"/>
-</w16cex:commentsExtensible>
-</file>
-
-<file path=word/commentsIds.xml><?xml version="1.0" encoding="utf-8"?>
-<w16cid:commentsIds xmlns:wpc="http://schemas.microsoft.com/office/word/2010/wordprocessingCanvas" xmlns:cx="http://schemas.microsoft.com/office/drawing/2014/chartex" xmlns:cx1="http://schemas.microsoft.com/office/drawing/2015/9/8/chartex" xmlns:cx2="http://schemas.microsoft.com/office/drawing/2015/10/21/chartex" xmlns:cx3="http://schemas.microsoft.com/office/drawing/2016/5/9/chartex" xmlns:cx4="http://schemas.microsoft.com/office/drawing/2016/5/10/chartex" xmlns:cx5="http://schemas.microsoft.com/office/drawing/2016/5/11/chartex" xmlns:cx6="http://schemas.microsoft.com/office/drawing/2016/5/12/chartex" xmlns:cx7="http://schemas.microsoft.com/office/drawing/2016/5/13/chartex" xmlns:cx8="http://schemas.microsoft.com/office/drawing/2016/5/14/chartex" xmlns:mc="http://schemas.openxmlformats.org/markup-compatibility/2006" xmlns:aink="http://schemas.microsoft.com/office/drawing/2016/ink" xmlns:am3d="http://schemas.microsoft.com/office/drawing/2017/model3d" xmlns:o="urn:schemas-microsoft-com:office:office" xmlns:oel="http://schemas.microsoft.com/office/2019/extlst" xmlns:r="http://schemas.openxmlformats.org/officeDocument/2006/relationships" xmlns:m="http://schemas.openxmlformats.org/officeDocument/2006/math" xmlns:v="urn:schemas-microsoft-com:vml" xmlns:wp14="http://schemas.microsoft.com/office/word/2010/wordprocessingDrawing" xmlns:wp="http://schemas.openxmlformats.org/drawingml/2006/wordprocessingDrawing" xmlns:w10="urn:schemas-microsoft-com:office:word" xmlns:w="http://schemas.openxmlformats.org/wordprocessingml/2006/main" xmlns:w14="http://schemas.microsoft.com/office/word/2010/wordml" xmlns:w15="http://schemas.microsoft.com/office/word/2012/wordml" xmlns:w16cex="http://schemas.microsoft.com/office/word/2018/wordml/cex" xmlns:w16cid="http://schemas.microsoft.com/office/word/2016/wordml/cid" xmlns:w16="http://schemas.microsoft.com/office/word/2018/wordml" xmlns:w16du="http://schemas.microsoft.com/office/word/2023/wordml/word16du" xmlns:w16sdtdh="http://schemas.microsoft.com/office/word/2020/wordml/sdtdatahash" xmlns:w16se="http://schemas.microsoft.com/office/word/2015/wordml/symex" xmlns:wpg="http://schemas.microsoft.com/office/word/2010/wordprocessingGroup" xmlns:wpi="http://schemas.microsoft.com/office/word/2010/wordprocessingInk" xmlns:wne="http://schemas.microsoft.com/office/word/2006/wordml" xmlns:wps="http://schemas.microsoft.com/office/word/2010/wordprocessingShape" mc:Ignorable="w14 w15 w16se w16cid w16 w16cex w16sdtdh w16du wp14">
-  <w16cid:commentId w16cid:paraId="682602CE" w16cid:durableId="4A6925D9"/>
-</w16cid:commentsIds>
 </file>
 
 <file path=word/numbering.xml><?xml version="1.0" encoding="utf-8"?>
@@ -9489,14 +9430,6 @@
     <w:abstractNumId w:val="1"/>
   </w:num>
 </w:numbering>
-</file>
-
-<file path=word/people.xml><?xml version="1.0" encoding="utf-8"?>
-<w15:people xmlns:wpc="http://schemas.microsoft.com/office/word/2010/wordprocessingCanvas" xmlns:cx="http://schemas.microsoft.com/office/drawing/2014/chartex" xmlns:cx1="http://schemas.microsoft.com/office/drawing/2015/9/8/chartex" xmlns:cx2="http://schemas.microsoft.com/office/drawing/2015/10/21/chartex" xmlns:cx3="http://schemas.microsoft.com/office/drawing/2016/5/9/chartex" xmlns:cx4="http://schemas.microsoft.com/office/drawing/2016/5/10/chartex" xmlns:cx5="http://schemas.microsoft.com/office/drawing/2016/5/11/chartex" xmlns:cx6="http://schemas.microsoft.com/office/drawing/2016/5/12/chartex" xmlns:cx7="http://schemas.microsoft.com/office/drawing/2016/5/13/chartex" xmlns:cx8="http://schemas.microsoft.com/office/drawing/2016/5/14/chartex" xmlns:mc="http://schemas.openxmlformats.org/markup-compatibility/2006" xmlns:aink="http://schemas.microsoft.com/office/drawing/2016/ink" xmlns:am3d="http://schemas.microsoft.com/office/drawing/2017/model3d" xmlns:o="urn:schemas-microsoft-com:office:office" xmlns:oel="http://schemas.microsoft.com/office/2019/extlst" xmlns:r="http://schemas.openxmlformats.org/officeDocument/2006/relationships" xmlns:m="http://schemas.openxmlformats.org/officeDocument/2006/math" xmlns:v="urn:schemas-microsoft-com:vml" xmlns:wp14="http://schemas.microsoft.com/office/word/2010/wordprocessingDrawing" xmlns:wp="http://schemas.openxmlformats.org/drawingml/2006/wordprocessingDrawing" xmlns:w10="urn:schemas-microsoft-com:office:word" xmlns:w="http://schemas.openxmlformats.org/wordprocessingml/2006/main" xmlns:w14="http://schemas.microsoft.com/office/word/2010/wordml" xmlns:w15="http://schemas.microsoft.com/office/word/2012/wordml" xmlns:w16cex="http://schemas.microsoft.com/office/word/2018/wordml/cex" xmlns:w16cid="http://schemas.microsoft.com/office/word/2016/wordml/cid" xmlns:w16="http://schemas.microsoft.com/office/word/2018/wordml" xmlns:w16du="http://schemas.microsoft.com/office/word/2023/wordml/word16du" xmlns:w16sdtdh="http://schemas.microsoft.com/office/word/2020/wordml/sdtdatahash" xmlns:w16se="http://schemas.microsoft.com/office/word/2015/wordml/symex" xmlns:wpg="http://schemas.microsoft.com/office/word/2010/wordprocessingGroup" xmlns:wpi="http://schemas.microsoft.com/office/word/2010/wordprocessingInk" xmlns:wne="http://schemas.microsoft.com/office/word/2006/wordml" xmlns:wps="http://schemas.microsoft.com/office/word/2010/wordprocessingShape" mc:Ignorable="w14 w15 w16se w16cid w16 w16cex w16sdtdh w16du wp14">
-  <w15:person w15:author="Felicia New">
-    <w15:presenceInfo w15:providerId="AD" w15:userId="S::fnew@nanostring.com::1b9ff66d-8cd2-440c-aeed-411b5586092c"/>
-  </w15:person>
-</w15:people>
 </file>
 
 <file path=word/styles.xml><?xml version="1.0" encoding="utf-8"?>

</xml_diff>